<commit_message>
Add .htaccess to server folders
</commit_message>
<xml_diff>
--- a/doc/Instruction.docx
+++ b/doc/Instruction.docx
@@ -161,15 +161,7 @@
           <w:color w:val="3B3838" w:themeColor="background2" w:themeShade="40"/>
           <w:lang w:eastAsia="ru-RU"/>
         </w:rPr>
-        <w:t>о страницы репозитория</w:t>
-      </w:r>
-      <w:r>
-        <w:rPr>
-          <w:rFonts w:eastAsia="Times New Roman" w:cs="Helvetica"/>
-          <w:color w:val="3B3838" w:themeColor="background2" w:themeShade="40"/>
-          <w:lang w:eastAsia="ru-RU"/>
-        </w:rPr>
-        <w:t> </w:t>
+        <w:t>о страницы репозитория </w:t>
       </w:r>
       <w:hyperlink r:id="rId5" w:history="1">
         <w:r>
@@ -188,7 +180,96 @@
           <w:color w:val="3B3838" w:themeColor="background2" w:themeShade="40"/>
           <w:lang w:eastAsia="ru-RU"/>
         </w:rPr>
-        <w:t>;</w:t>
+        <w:t>. Кнопка</w:t>
+      </w:r>
+      <w:r>
+        <w:rPr>
+          <w:rFonts w:eastAsia="Times New Roman" w:cs="Helvetica"/>
+          <w:color w:val="3B3838" w:themeColor="background2" w:themeShade="40"/>
+          <w:lang w:val="en-US" w:eastAsia="ru-RU"/>
+        </w:rPr>
+        <w:t xml:space="preserve"> “Cone or download”, </w:t>
+      </w:r>
+      <w:r>
+        <w:rPr>
+          <w:rFonts w:eastAsia="Times New Roman" w:cs="Helvetica"/>
+          <w:color w:val="3B3838" w:themeColor="background2" w:themeShade="40"/>
+          <w:lang w:eastAsia="ru-RU"/>
+        </w:rPr>
+        <w:t xml:space="preserve">далее </w:t>
+      </w:r>
+      <w:r>
+        <w:rPr>
+          <w:rFonts w:eastAsia="Times New Roman" w:cs="Helvetica"/>
+          <w:color w:val="3B3838" w:themeColor="background2" w:themeShade="40"/>
+          <w:lang w:val="en-US" w:eastAsia="ru-RU"/>
+        </w:rPr>
+        <w:t>“Download ZIP”;</w:t>
+      </w:r>
+    </w:p>
+    <w:p>
+      <w:pPr>
+        <w:shd w:val="clear" w:color="auto" w:fill="FFFFFF"/>
+        <w:spacing w:before="100" w:beforeAutospacing="1" w:after="100" w:afterAutospacing="1" w:line="300" w:lineRule="atLeast"/>
+        <w:rPr>
+          <w:rFonts w:eastAsia="Times New Roman" w:cs="Helvetica"/>
+          <w:color w:val="3B3838" w:themeColor="background2" w:themeShade="40"/>
+          <w:lang w:eastAsia="ru-RU"/>
+        </w:rPr>
+      </w:pPr>
+      <w:r>
+        <w:rPr>
+          <w:noProof/>
+          <w:lang w:eastAsia="ru-RU"/>
+        </w:rPr>
+        <w:drawing>
+          <wp:inline distT="0" distB="0" distL="0" distR="0">
+            <wp:extent cx="6366609" cy="2333625"/>
+            <wp:effectExtent l="0" t="0" r="0" b="0"/>
+            <wp:docPr id="1" name="Рисунок 1" descr="https://i.gyazo.com/1ddb1759b555eb775c5f85ae4ab9da76.png"/>
+            <wp:cNvGraphicFramePr>
+              <a:graphicFrameLocks xmlns:a="http://schemas.openxmlformats.org/drawingml/2006/main" noChangeAspect="1"/>
+            </wp:cNvGraphicFramePr>
+            <a:graphic xmlns:a="http://schemas.openxmlformats.org/drawingml/2006/main">
+              <a:graphicData uri="http://schemas.openxmlformats.org/drawingml/2006/picture">
+                <pic:pic xmlns:pic="http://schemas.openxmlformats.org/drawingml/2006/picture">
+                  <pic:nvPicPr>
+                    <pic:cNvPr id="0" name="Picture 1" descr="https://i.gyazo.com/1ddb1759b555eb775c5f85ae4ab9da76.png"/>
+                    <pic:cNvPicPr>
+                      <a:picLocks noChangeAspect="1" noChangeArrowheads="1"/>
+                    </pic:cNvPicPr>
+                  </pic:nvPicPr>
+                  <pic:blipFill>
+                    <a:blip r:embed="rId6">
+                      <a:extLst>
+                        <a:ext uri="{28A0092B-C50C-407E-A947-70E740481C1C}">
+                          <a14:useLocalDpi xmlns:a14="http://schemas.microsoft.com/office/drawing/2010/main" val="0"/>
+                        </a:ext>
+                      </a:extLst>
+                    </a:blip>
+                    <a:srcRect/>
+                    <a:stretch>
+                      <a:fillRect/>
+                    </a:stretch>
+                  </pic:blipFill>
+                  <pic:spPr bwMode="auto">
+                    <a:xfrm>
+                      <a:off x="0" y="0"/>
+                      <a:ext cx="6373650" cy="2336206"/>
+                    </a:xfrm>
+                    <a:prstGeom prst="rect">
+                      <a:avLst/>
+                    </a:prstGeom>
+                    <a:noFill/>
+                    <a:ln>
+                      <a:noFill/>
+                    </a:ln>
+                  </pic:spPr>
+                </pic:pic>
+              </a:graphicData>
+            </a:graphic>
+          </wp:inline>
+        </w:drawing>
       </w:r>
     </w:p>
     <w:p>
@@ -227,7 +308,15 @@
           <w:color w:val="3B3838" w:themeColor="background2" w:themeShade="40"/>
           <w:lang w:eastAsia="ru-RU"/>
         </w:rPr>
-        <w:t xml:space="preserve">архив в папку, доступную из </w:t>
+        <w:t>а</w:t>
+      </w:r>
+      <w:r>
+        <w:rPr>
+          <w:rFonts w:eastAsia="Times New Roman" w:cs="Helvetica"/>
+          <w:color w:val="3B3838" w:themeColor="background2" w:themeShade="40"/>
+          <w:lang w:eastAsia="ru-RU"/>
+        </w:rPr>
+        <w:t xml:space="preserve">рхив в папку, доступную из </w:t>
       </w:r>
       <w:proofErr w:type="spellStart"/>
       <w:r>
@@ -245,7 +334,7 @@
           <w:color w:val="3B3838" w:themeColor="background2" w:themeShade="40"/>
           <w:lang w:eastAsia="ru-RU"/>
         </w:rPr>
-        <w:t>.</w:t>
+        <w:t>;</w:t>
       </w:r>
     </w:p>
     <w:p>
@@ -285,17 +374,9 @@
           <w:color w:val="3B3838" w:themeColor="background2" w:themeShade="40"/>
           <w:lang w:eastAsia="ru-RU"/>
         </w:rPr>
-        <w:t xml:space="preserve"> URL:</w:t>
-      </w:r>
-      <w:r>
-        <w:rPr>
-          <w:rFonts w:eastAsia="Times New Roman" w:cs="Helvetica"/>
-          <w:color w:val="3B3838" w:themeColor="background2" w:themeShade="40"/>
-          <w:lang w:eastAsia="ru-RU"/>
-        </w:rPr>
-        <w:t xml:space="preserve"> </w:t>
-      </w:r>
-      <w:hyperlink r:id="rId6" w:history="1">
+        <w:t xml:space="preserve"> URL: </w:t>
+      </w:r>
+      <w:hyperlink r:id="rId7" w:history="1">
         <w:r>
           <w:rPr>
             <w:rStyle w:val="a4"/>
@@ -332,7 +413,7 @@
         </w:rPr>
         <w:t xml:space="preserve"> и </w:t>
       </w:r>
-      <w:hyperlink r:id="rId7" w:history="1">
+      <w:hyperlink r:id="rId8" w:history="1">
         <w:r>
           <w:rPr>
             <w:rStyle w:val="a4"/>
@@ -477,7 +558,7 @@
           <w:rFonts w:eastAsia="Times New Roman" w:cs="Consolas"/>
           <w:color w:val="3B3838" w:themeColor="background2" w:themeShade="40"/>
           <w:shd w:val="clear" w:color="auto" w:fill="EFEFEF"/>
-          <w:lang w:val="en-US" w:eastAsia="ru-RU"/>
+          <w:lang w:eastAsia="ru-RU"/>
         </w:rPr>
       </w:pPr>
       <w:r>
@@ -488,7 +569,7 @@
         </w:rPr>
         <w:t xml:space="preserve">По адресу </w:t>
       </w:r>
-      <w:hyperlink r:id="rId8" w:history="1">
+      <w:hyperlink r:id="rId9" w:history="1">
         <w:r>
           <w:rPr>
             <w:rStyle w:val="a4"/>
@@ -593,7 +674,7 @@
         </w:rPr>
         <w:t> </w:t>
       </w:r>
-      <w:hyperlink r:id="rId9" w:history="1">
+      <w:hyperlink r:id="rId10" w:history="1">
         <w:r>
           <w:rPr>
             <w:rStyle w:val="a4"/>
@@ -622,17 +703,29 @@
             <w:shd w:val="clear" w:color="auto" w:fill="EFEFEF"/>
             <w:lang w:eastAsia="ru-RU"/>
           </w:rPr>
-          <w:t>/requirements.php</w:t>
+          <w:t>/</w:t>
         </w:r>
+        <w:proofErr w:type="spellStart"/>
+        <w:r>
+          <w:rPr>
+            <w:rStyle w:val="a4"/>
+            <w:rFonts w:eastAsia="Times New Roman" w:cs="Consolas"/>
+            <w:color w:val="3B3838" w:themeColor="background2" w:themeShade="40"/>
+            <w:shd w:val="clear" w:color="auto" w:fill="EFEFEF"/>
+            <w:lang w:eastAsia="ru-RU"/>
+          </w:rPr>
+          <w:t>requirements.php</w:t>
+        </w:r>
+        <w:proofErr w:type="spellEnd"/>
       </w:hyperlink>
       <w:r>
         <w:rPr>
           <w:rFonts w:eastAsia="Times New Roman" w:cs="Consolas"/>
           <w:color w:val="3B3838" w:themeColor="background2" w:themeShade="40"/>
           <w:shd w:val="clear" w:color="auto" w:fill="EFEFEF"/>
-          <w:lang w:val="en-US" w:eastAsia="ru-RU"/>
-        </w:rPr>
-        <w:t>;</w:t>
+          <w:lang w:eastAsia="ru-RU"/>
+        </w:rPr>
+        <w:t>.</w:t>
       </w:r>
     </w:p>
     <w:p>
@@ -655,7 +748,7 @@
         </w:rPr>
         <w:t xml:space="preserve">По адресу </w:t>
       </w:r>
-      <w:hyperlink r:id="rId10" w:history="1">
+      <w:hyperlink r:id="rId11" w:history="1">
         <w:r>
           <w:rPr>
             <w:rStyle w:val="a4"/>
@@ -717,7 +810,91 @@
           <w:color w:val="3B3838" w:themeColor="background2" w:themeShade="40"/>
           <w:lang w:eastAsia="ru-RU"/>
         </w:rPr>
-        <w:t xml:space="preserve"> вы должны увидеть пустую таблицу.</w:t>
+        <w:t xml:space="preserve"> в</w:t>
+      </w:r>
+      <w:r>
+        <w:rPr>
+          <w:rFonts w:eastAsia="Times New Roman" w:cs="Helvetica"/>
+          <w:color w:val="3B3838" w:themeColor="background2" w:themeShade="40"/>
+          <w:lang w:eastAsia="ru-RU"/>
+        </w:rPr>
+        <w:t>ы должны увидеть пустую таблицу.</w:t>
+      </w:r>
+    </w:p>
+    <w:p>
+      <w:pPr>
+        <w:pStyle w:val="1"/>
+      </w:pPr>
+      <w:r>
+        <w:t>Также</w:t>
+      </w:r>
+      <w:r>
+        <w:t xml:space="preserve"> </w:t>
+      </w:r>
+      <w:r>
+        <w:t>возможно</w:t>
+      </w:r>
+      <w:r>
+        <w:t xml:space="preserve"> потребуется</w:t>
+      </w:r>
+      <w:r>
+        <w:t xml:space="preserve"> </w:t>
+      </w:r>
+      <w:r>
+        <w:t xml:space="preserve">установить права записи на папку </w:t>
+      </w:r>
+      <w:r>
+        <w:t>“</w:t>
+      </w:r>
+      <w:proofErr w:type="spellStart"/>
+      <w:r>
+        <w:rPr>
+          <w:highlight w:val="lightGray"/>
+        </w:rPr>
+        <w:t>server</w:t>
+      </w:r>
+      <w:proofErr w:type="spellEnd"/>
+      <w:r>
+        <w:rPr>
+          <w:highlight w:val="lightGray"/>
+        </w:rPr>
+        <w:t>\</w:t>
+      </w:r>
+      <w:proofErr w:type="spellStart"/>
+      <w:r>
+        <w:rPr>
+          <w:highlight w:val="lightGray"/>
+        </w:rPr>
+        <w:t>runtime</w:t>
+      </w:r>
+      <w:proofErr w:type="spellEnd"/>
+      <w:r>
+        <w:rPr>
+          <w:highlight w:val="lightGray"/>
+        </w:rPr>
+        <w:t>\</w:t>
+      </w:r>
+      <w:proofErr w:type="spellStart"/>
+      <w:r>
+        <w:rPr>
+          <w:highlight w:val="lightGray"/>
+        </w:rPr>
+        <w:t>logs</w:t>
+      </w:r>
+      <w:proofErr w:type="spellEnd"/>
+      <w:r>
+        <w:t>”</w:t>
+      </w:r>
+      <w:r>
+        <w:t xml:space="preserve"> </w:t>
+      </w:r>
+      <w:proofErr w:type="gramStart"/>
+      <w:r>
+        <w:t>для ведение</w:t>
+      </w:r>
+      <w:proofErr w:type="gramEnd"/>
+      <w:r>
+        <w:t xml:space="preserve"> лога.</w:t>
       </w:r>
     </w:p>
     <w:p>
@@ -979,7 +1156,7 @@
           <w:color w:val="3B3838" w:themeColor="background2" w:themeShade="40"/>
           <w:lang w:eastAsia="ru-RU"/>
         </w:rPr>
-        <w:t xml:space="preserve">архива. </w:t>
+        <w:t>архива;</w:t>
       </w:r>
     </w:p>
     <w:p>
@@ -993,6 +1170,7 @@
         <w:rPr>
           <w:color w:val="3B3838" w:themeColor="background2" w:themeShade="40"/>
         </w:rPr>
+        <w:lastRenderedPageBreak/>
         <w:t xml:space="preserve">Настройка подключения серверной части приложения к базе данных. </w:t>
       </w:r>
       <w:r>
@@ -1283,20 +1461,7 @@
           <w:bdr w:val="none" w:sz="0" w:space="0" w:color="auto" w:frame="1"/>
           <w:lang w:val="en-US"/>
         </w:rPr>
-        <w:t xml:space="preserve">    </w:t>
-      </w:r>
-      <w:r>
-        <w:rPr>
-          <w:rStyle w:val="HTML1"/>
-          <w:rFonts w:asciiTheme="minorHAnsi" w:hAnsiTheme="minorHAnsi" w:cs="Consolas"/>
-          <w:color w:val="3B3838" w:themeColor="background2" w:themeShade="40"/>
-          <w:sz w:val="22"/>
-          <w:szCs w:val="22"/>
-          <w:highlight w:val="lightGray"/>
-          <w:bdr w:val="none" w:sz="0" w:space="0" w:color="auto" w:frame="1"/>
-          <w:lang w:val="en-US"/>
-        </w:rPr>
-        <w:t>'class' =&gt; '</w:t>
+        <w:t xml:space="preserve">    'class' =&gt; '</w:t>
       </w:r>
       <w:proofErr w:type="spellStart"/>
       <w:r>
@@ -1574,33 +1739,7 @@
           <w:bdr w:val="none" w:sz="0" w:space="0" w:color="auto" w:frame="1"/>
           <w:lang w:val="en-US"/>
         </w:rPr>
-        <w:t xml:space="preserve">   </w:t>
-      </w:r>
-      <w:r>
-        <w:rPr>
-          <w:rStyle w:val="HTML1"/>
-          <w:rFonts w:asciiTheme="minorHAnsi" w:hAnsiTheme="minorHAnsi" w:cs="Consolas"/>
-          <w:color w:val="3B3838" w:themeColor="background2" w:themeShade="40"/>
-          <w:sz w:val="22"/>
-          <w:szCs w:val="22"/>
-          <w:highlight w:val="lightGray"/>
-          <w:bdr w:val="none" w:sz="0" w:space="0" w:color="auto" w:frame="1"/>
-          <w:lang w:val="en-US"/>
-        </w:rPr>
-        <w:t xml:space="preserve"> </w:t>
-      </w:r>
-      <w:r>
-        <w:rPr>
-          <w:rStyle w:val="HTML1"/>
-          <w:rFonts w:asciiTheme="minorHAnsi" w:hAnsiTheme="minorHAnsi" w:cs="Consolas"/>
-          <w:color w:val="3B3838" w:themeColor="background2" w:themeShade="40"/>
-          <w:sz w:val="22"/>
-          <w:szCs w:val="22"/>
-          <w:highlight w:val="lightGray"/>
-          <w:bdr w:val="none" w:sz="0" w:space="0" w:color="auto" w:frame="1"/>
-          <w:lang w:val="en-US"/>
-        </w:rPr>
-        <w:t>'charset' =&gt; 'utf8',</w:t>
+        <w:t xml:space="preserve">    'charset' =&gt; 'utf8',</w:t>
       </w:r>
     </w:p>
     <w:p>
@@ -2027,7 +2166,13 @@
         <w:rPr>
           <w:color w:val="3B3838" w:themeColor="background2" w:themeShade="40"/>
         </w:rPr>
-        <w:t>address</w:t>
+        <w:t>a</w:t>
+      </w:r>
+      <w:r>
+        <w:rPr>
+          <w:color w:val="3B3838" w:themeColor="background2" w:themeShade="40"/>
+        </w:rPr>
+        <w:t>ddress</w:t>
       </w:r>
       <w:proofErr w:type="spellEnd"/>
       <w:r>
@@ -2048,7 +2193,7 @@
         <w:rPr>
           <w:color w:val="3B3838" w:themeColor="background2" w:themeShade="40"/>
         </w:rPr>
-        <w:t>/' на ваше значение.</w:t>
+        <w:t>/' на ваше значение;</w:t>
       </w:r>
     </w:p>
     <w:p>
@@ -2076,7 +2221,7 @@
         </w:rPr>
         <w:t xml:space="preserve"> </w:t>
       </w:r>
-      <w:hyperlink r:id="rId11" w:history="1">
+      <w:hyperlink r:id="rId12" w:history="1">
         <w:r>
           <w:rPr>
             <w:rStyle w:val="a4"/>
@@ -2127,10 +2272,16 @@
         <w:rPr>
           <w:color w:val="3B3838" w:themeColor="background2" w:themeShade="40"/>
         </w:rPr>
-        <w:t xml:space="preserve"> и проверьте функционирование таблицы.</w:t>
+        <w:t xml:space="preserve"> и </w:t>
       </w:r>
       <w:bookmarkStart w:id="0" w:name="_GoBack"/>
       <w:bookmarkEnd w:id="0"/>
+      <w:r>
+        <w:rPr>
+          <w:color w:val="3B3838" w:themeColor="background2" w:themeShade="40"/>
+        </w:rPr>
+        <w:t>проверьте функционирование таблицы.</w:t>
+      </w:r>
     </w:p>
     <w:sectPr>
       <w:pgSz w:w="11906" w:h="16838"/>
@@ -3342,6 +3493,18 @@
       <w:lang w:eastAsia="ru-RU"/>
     </w:rPr>
   </w:style>
+  <w:style w:type="character" w:styleId="a7">
+    <w:name w:val="FollowedHyperlink"/>
+    <w:basedOn w:val="a0"/>
+    <w:uiPriority w:val="99"/>
+    <w:semiHidden/>
+    <w:unhideWhenUsed/>
+    <w:rsid w:val="007F7199"/>
+    <w:rPr>
+      <w:color w:val="954F72" w:themeColor="followedHyperlink"/>
+      <w:u w:val="single"/>
+    </w:rPr>
+  </w:style>
 </w:styles>
 </file>
 

</xml_diff>